<commit_message>
add prompt and binary
</commit_message>
<xml_diff>
--- a/answer.docx
+++ b/answer.docx
@@ -351,27 +351,112 @@
       </w:r>
     </w:p>
     <w:p>
-      <w:pPr>
-        <w:rPr>
-          <w:rFonts w:hint="eastAsia"/>
-          <w:color w:val="0000FF"/>
-          <w:sz w:val="18"/>
-          <w:szCs w:val="18"/>
-          <w:lang w:val="en-US" w:eastAsia="zh-CN"/>
-        </w:rPr>
-      </w:pPr>
-      <w:r>
-        <w:rPr>
-          <w:rFonts w:hint="eastAsia"/>
-          <w:color w:val="0000FF"/>
-          <w:sz w:val="18"/>
-          <w:szCs w:val="18"/>
-          <w:lang w:val="en-US" w:eastAsia="zh-CN"/>
-        </w:rPr>
-        <w:t xml:space="preserve">     总体算法思路：</w:t>
+      <w:r>
+        <w:drawing>
+          <wp:inline distT="0" distB="0" distL="114300" distR="114300">
+            <wp:extent cx="5273040" cy="2535555"/>
+            <wp:effectExtent l="0" t="0" r="0" b="1905"/>
+            <wp:docPr id="4" name="图片 4"/>
+            <wp:cNvGraphicFramePr>
+              <a:graphicFrameLocks xmlns:a="http://schemas.openxmlformats.org/drawingml/2006/main" noChangeAspect="1"/>
+            </wp:cNvGraphicFramePr>
+            <a:graphic xmlns:a="http://schemas.openxmlformats.org/drawingml/2006/main">
+              <a:graphicData uri="http://schemas.openxmlformats.org/drawingml/2006/picture">
+                <pic:pic xmlns:pic="http://schemas.openxmlformats.org/drawingml/2006/picture">
+                  <pic:nvPicPr>
+                    <pic:cNvPr id="4" name="图片 4"/>
+                    <pic:cNvPicPr>
+                      <a:picLocks noChangeAspect="1"/>
+                    </pic:cNvPicPr>
+                  </pic:nvPicPr>
+                  <pic:blipFill>
+                    <a:blip r:embed="rId4"/>
+                    <a:stretch>
+                      <a:fillRect/>
+                    </a:stretch>
+                  </pic:blipFill>
+                  <pic:spPr>
+                    <a:xfrm>
+                      <a:off x="0" y="0"/>
+                      <a:ext cx="5273040" cy="2535555"/>
+                    </a:xfrm>
+                    <a:prstGeom prst="rect">
+                      <a:avLst/>
+                    </a:prstGeom>
+                    <a:noFill/>
+                    <a:ln>
+                      <a:noFill/>
+                    </a:ln>
+                  </pic:spPr>
+                </pic:pic>
+              </a:graphicData>
+            </a:graphic>
+          </wp:inline>
+        </w:drawing>
       </w:r>
       <w:bookmarkStart w:id="0" w:name="_GoBack"/>
       <w:bookmarkEnd w:id="0"/>
+    </w:p>
+    <w:p>
+      <w:pPr>
+        <w:rPr>
+          <w:rFonts w:hint="eastAsia"/>
+          <w:lang w:val="en-US" w:eastAsia="zh-CN"/>
+        </w:rPr>
+      </w:pPr>
+    </w:p>
+    <w:p>
+      <w:pPr>
+        <w:rPr>
+          <w:rFonts w:hint="eastAsia"/>
+          <w:color w:val="0000FF"/>
+          <w:sz w:val="18"/>
+          <w:szCs w:val="18"/>
+          <w:lang w:val="en-US" w:eastAsia="zh-CN"/>
+        </w:rPr>
+      </w:pPr>
+      <w:r>
+        <w:rPr>
+          <w:rFonts w:hint="eastAsia"/>
+          <w:color w:val="0000FF"/>
+          <w:sz w:val="18"/>
+          <w:szCs w:val="18"/>
+          <w:lang w:val="en-US" w:eastAsia="zh-CN"/>
+        </w:rPr>
+        <w:t xml:space="preserve">     代码基于.net 4.0 framework, 开发工具需要visual studio 2012或更高版本编译。也可以直接在bin\debug目录下执行exe程序查看输出结果。</w:t>
+      </w:r>
+    </w:p>
+    <w:p>
+      <w:pPr>
+        <w:rPr>
+          <w:rFonts w:hint="default"/>
+          <w:color w:val="0000FF"/>
+          <w:sz w:val="18"/>
+          <w:szCs w:val="18"/>
+          <w:lang w:val="en-US" w:eastAsia="zh-CN"/>
+        </w:rPr>
+      </w:pPr>
+    </w:p>
+    <w:p>
+      <w:pPr>
+        <w:rPr>
+          <w:rFonts w:hint="eastAsia"/>
+          <w:color w:val="0000FF"/>
+          <w:sz w:val="18"/>
+          <w:szCs w:val="18"/>
+          <w:lang w:val="en-US" w:eastAsia="zh-CN"/>
+        </w:rPr>
+      </w:pPr>
+      <w:r>
+        <w:rPr>
+          <w:rFonts w:hint="eastAsia"/>
+          <w:color w:val="0000FF"/>
+          <w:sz w:val="18"/>
+          <w:szCs w:val="18"/>
+          <w:lang w:val="en-US" w:eastAsia="zh-CN"/>
+        </w:rPr>
+        <w:t xml:space="preserve">     总体算法思路：</w:t>
+      </w:r>
     </w:p>
     <w:p>
       <w:pPr>
@@ -445,7 +530,7 @@
                     </pic:cNvPicPr>
                   </pic:nvPicPr>
                   <pic:blipFill>
-                    <a:blip r:embed="rId4"/>
+                    <a:blip r:embed="rId5"/>
                     <a:stretch>
                       <a:fillRect/>
                     </a:stretch>

</xml_diff>